<commit_message>
Figures added sensor part in report
</commit_message>
<xml_diff>
--- a/Report/Onderzoek op sensoren.docx
+++ b/Report/Onderzoek op sensoren.docx
@@ -277,50 +277,11 @@
         </w:numPr>
       </w:pPr>
       <w:r>
-        <w:t xml:space="preserve">Indien CCS811 vanuit </w:t>
-      </w:r>
-      <w:proofErr w:type="spellStart"/>
-      <w:r>
-        <w:t>idle</w:t>
-      </w:r>
-      <w:proofErr w:type="spellEnd"/>
-      <w:r>
-        <w:t xml:space="preserve"> wordt gestart duurt het altijd lang?</w:t>
+        <w:t>Indien CCS811 vanuit idle wordt gestart duurt het altijd lang?</w:t>
       </w:r>
       <w:r>
         <w:br/>
-      </w:r>
-      <w:proofErr w:type="spellStart"/>
-      <w:r>
-        <w:t>Antwoor</w:t>
-      </w:r>
-      <w:proofErr w:type="spellEnd"/>
-      <w:r>
-        <w:t xml:space="preserve"> dis éénduidig ja, </w:t>
-      </w:r>
-      <w:proofErr w:type="spellStart"/>
-      <w:r>
-        <w:t>zowle</w:t>
-      </w:r>
-      <w:proofErr w:type="spellEnd"/>
-      <w:r>
-        <w:t xml:space="preserve"> voor de 250ms als voor de 1s. Dus dat omzetten van meetmethode kost extra tijd ook al komt hij uit </w:t>
-      </w:r>
-      <w:proofErr w:type="spellStart"/>
-      <w:r>
-        <w:t>idle</w:t>
-      </w:r>
-      <w:proofErr w:type="spellEnd"/>
-      <w:r>
-        <w:t xml:space="preserve">. Beter gewoon in en uitslaap brengen werkt zeer snel </w:t>
-      </w:r>
-      <w:proofErr w:type="spellStart"/>
-      <w:r>
-        <w:t>enz</w:t>
-      </w:r>
-      <w:proofErr w:type="spellEnd"/>
-      <w:r>
-        <w:t xml:space="preserve"> al minder aan tijd kosten voor sensor basis verbruik. Ik zou ook opteren voor de 250msec in plaats van de 1s sneller een eerst resultaat waarschijnlijk na </w:t>
+        <w:t xml:space="preserve">Antwoor dis éénduidig ja, zowle voor de 250ms als voor de 1s. Dus dat omzetten van meetmethode kost extra tijd ook al komt hij uit idle. Beter gewoon in en uitslaap brengen werkt zeer snel enz al minder aan tijd kosten voor sensor basis verbruik. Ik zou ook opteren voor de 250msec in plaats van de 1s sneller een eerst resultaat waarschijnlijk na </w:t>
       </w:r>
       <w:r>
         <w:t xml:space="preserve">lange uitstand en dus ook sneller af zetten mogelijk. Verbruik is dezelfde bij beide. Tijdens de </w:t>
@@ -550,37 +511,15 @@
         <w:rPr>
           <w:lang w:val="en-US"/>
         </w:rPr>
-        <w:t xml:space="preserve">f 1hour the </w:t>
-      </w:r>
-      <w:proofErr w:type="spellStart"/>
-      <w:r>
+        <w:t>f 1hour the respons of the sensor is 250 ms.</w:t>
+      </w:r>
+    </w:p>
+    <w:p>
+      <w:pPr>
+        <w:pStyle w:val="Lijstalinea"/>
         <w:rPr>
           <w:lang w:val="en-US"/>
         </w:rPr>
-        <w:t>respons</w:t>
-      </w:r>
-      <w:proofErr w:type="spellEnd"/>
-      <w:r>
-        <w:rPr>
-          <w:lang w:val="en-US"/>
-        </w:rPr>
-        <w:t xml:space="preserve"> of the sensor is 250 </w:t>
-      </w:r>
-      <w:proofErr w:type="spellStart"/>
-      <w:r>
-        <w:rPr>
-          <w:lang w:val="en-US"/>
-        </w:rPr>
-        <w:t>ms.</w:t>
-      </w:r>
-      <w:proofErr w:type="spellEnd"/>
-    </w:p>
-    <w:p>
-      <w:pPr>
-        <w:pStyle w:val="Lijstalinea"/>
-        <w:rPr>
-          <w:lang w:val="en-US"/>
-        </w:rPr>
       </w:pPr>
     </w:p>
     <w:p>
@@ -594,47 +533,7 @@
     <w:p/>
     <w:p>
       <w:r>
-        <w:t xml:space="preserve">Mijn idee als dit ook bij de AMG zo is, zou ik een functie schrijven die eerst de traagste sensor activeert en dan de rest. Vanaf er een sensor data heeft die al uitlezen en weer in slaapbrengen. </w:t>
-      </w:r>
-      <w:proofErr w:type="spellStart"/>
-      <w:r>
-        <w:t>Enzo</w:t>
-      </w:r>
-      <w:proofErr w:type="spellEnd"/>
-      <w:r>
-        <w:t xml:space="preserve"> elke sensor afgaan tot we ze allemaal hebben uitgelezen en meteen in </w:t>
-      </w:r>
-      <w:proofErr w:type="spellStart"/>
-      <w:r>
-        <w:t>slaapgezet</w:t>
-      </w:r>
-      <w:proofErr w:type="spellEnd"/>
-      <w:r>
-        <w:t xml:space="preserve"> of voeding uit. Nu voor de CCS811 raad ik het </w:t>
-      </w:r>
-      <w:proofErr w:type="spellStart"/>
-      <w:r>
-        <w:t>afomdat</w:t>
-      </w:r>
-      <w:proofErr w:type="spellEnd"/>
-      <w:r>
-        <w:t xml:space="preserve"> zoals je ziet hij waarschijnlijk moet </w:t>
-      </w:r>
-      <w:proofErr w:type="spellStart"/>
-      <w:r>
-        <w:t>eerts</w:t>
-      </w:r>
-      <w:proofErr w:type="spellEnd"/>
-      <w:r>
-        <w:t xml:space="preserve"> </w:t>
-      </w:r>
-      <w:proofErr w:type="spellStart"/>
-      <w:r>
-        <w:t>geinitaliseerd</w:t>
-      </w:r>
-      <w:proofErr w:type="spellEnd"/>
-      <w:r>
-        <w:t xml:space="preserve"> worden en dan zijn eerste meting altijd toch wel 4x langer duurt.</w:t>
+        <w:t>Mijn idee als dit ook bij de AMG zo is, zou ik een functie schrijven die eerst de traagste sensor activeert en dan de rest. Vanaf er een sensor data heeft die al uitlezen en weer in slaapbrengen. Enzo elke sensor afgaan tot we ze allemaal hebben uitgelezen en meteen in slaapgezet of voeding uit. Nu voor de CCS811 raad ik het afomdat zoals je ziet hij waarschijnlijk moet eerts geinitaliseerd worden en dan zijn eerste meting altijd toch wel 4x langer duurt.</w:t>
       </w:r>
     </w:p>
     <w:p/>
@@ -642,62 +541,16 @@
       <w:pPr>
         <w:pStyle w:val="Kop1"/>
       </w:pPr>
-      <w:proofErr w:type="spellStart"/>
-      <w:r>
-        <w:t>Gezamelijke</w:t>
-      </w:r>
-      <w:proofErr w:type="spellEnd"/>
-      <w:r>
-        <w:t xml:space="preserve"> testen op de AMG8833</w:t>
-      </w:r>
-    </w:p>
-    <w:p>
-      <w:r>
-        <w:t xml:space="preserve">Dit is het meest snelle resultaat, dit is </w:t>
-      </w:r>
-      <w:proofErr w:type="spellStart"/>
-      <w:r>
-        <w:t>vantoepassing</w:t>
-      </w:r>
-      <w:proofErr w:type="spellEnd"/>
-      <w:r>
-        <w:t xml:space="preserve"> indien we elke </w:t>
-      </w:r>
-      <w:proofErr w:type="spellStart"/>
-      <w:r>
-        <w:t>pixal</w:t>
-      </w:r>
-      <w:proofErr w:type="spellEnd"/>
-      <w:r>
-        <w:t xml:space="preserve"> van de AMG8833 sensor zouden uitmeten. Waarom eerst AMG dan CCS =&gt; CCS </w:t>
-      </w:r>
-      <w:proofErr w:type="spellStart"/>
-      <w:r>
-        <w:t>zakl</w:t>
-      </w:r>
-      <w:proofErr w:type="spellEnd"/>
-      <w:r>
-        <w:t xml:space="preserve"> pas na 250ms een resultaat hebben de AMG al na 105. Als de meting klaar is, kan je meteen de CCS uitlezen. Na de wake </w:t>
-      </w:r>
-      <w:proofErr w:type="spellStart"/>
-      <w:r>
-        <w:t>fucntie</w:t>
-      </w:r>
-      <w:proofErr w:type="spellEnd"/>
-      <w:r>
-        <w:t xml:space="preserve"> zal een delay van 105ms moeten gekozen worden. Ik ga ook nog de ADC er proberen in te steken en bekijken wat dan </w:t>
-      </w:r>
-      <w:proofErr w:type="spellStart"/>
-      <w:r>
-        <w:t>delays</w:t>
-      </w:r>
-      <w:proofErr w:type="spellEnd"/>
-      <w:r>
-        <w:t xml:space="preserve"> worden.</w:t>
-      </w:r>
-    </w:p>
-    <w:p>
-      <w:bookmarkStart w:id="0" w:name="_GoBack"/>
+      <w:r>
+        <w:t>Gezamelijke testen op de AMG8833</w:t>
+      </w:r>
+    </w:p>
+    <w:p>
+      <w:r>
+        <w:t>Dit is het meest snelle resultaat, dit is vantoepassing indien we elke pixal van de AMG8833 sensor zouden uitmeten. Waarom eerst AMG dan CCS =&gt; CCS zakl pas na 250ms een resultaat hebben de AMG al na 105. Als de meting klaar is, kan je meteen de CCS uitlezen. Na de wake fucntie zal een delay van 105ms moeten gekozen worden. Ik ga ook nog de ADC er proberen in te steken en bekijken wat dan delays worden.</w:t>
+      </w:r>
+    </w:p>
+    <w:p>
       <w:r>
         <w:rPr>
           <w:noProof/>
@@ -739,7 +592,6 @@
           </wp:inline>
         </w:drawing>
       </w:r>
-      <w:bookmarkEnd w:id="0"/>
     </w:p>
     <w:p/>
     <w:p>
@@ -747,15 +599,7 @@
         <w:t>Na de ADC z</w:t>
       </w:r>
       <w:r>
-        <w:t xml:space="preserve">al ik nog met de </w:t>
-      </w:r>
-      <w:proofErr w:type="spellStart"/>
-      <w:r>
-        <w:t>greco</w:t>
-      </w:r>
-      <w:proofErr w:type="spellEnd"/>
-      <w:r>
-        <w:t xml:space="preserve"> verbruiksmetingen doen en dan is dit verslag compleet.</w:t>
+        <w:t>al ik nog met de greco verbruiksmetingen doen en dan is dit verslag compleet.</w:t>
       </w:r>
     </w:p>
     <w:p>
@@ -774,131 +618,45 @@
         <w:rPr>
           <w:lang w:val="en-US"/>
         </w:rPr>
-        <w:t xml:space="preserve">, the ADC measurement did not introduced an extra delay. So, after the wake and ADC result there is a timeframe of 105 </w:t>
-      </w:r>
-      <w:proofErr w:type="spellStart"/>
-      <w:r>
+        <w:t>, the ADC measurement did not introduced an extra delay. So, after the wake and ADC result there is a timeframe of 105 ms that we must wait for data of the AMG8833 and the CCS811 that will be even later available.</w:t>
+      </w:r>
+    </w:p>
+    <w:p>
+      <w:pPr>
         <w:rPr>
           <w:lang w:val="en-US"/>
         </w:rPr>
-        <w:t>ms</w:t>
-      </w:r>
-      <w:proofErr w:type="spellEnd"/>
-      <w:r>
+      </w:pPr>
+    </w:p>
+    <w:p>
+      <w:pPr>
         <w:rPr>
           <w:lang w:val="en-US"/>
         </w:rPr>
-        <w:t xml:space="preserve"> that we must wait for data of the AMG8833 and the CCS811 that will be even later available.</w:t>
-      </w:r>
-    </w:p>
-    <w:p>
-      <w:pPr>
+      </w:pPr>
+      <w:r>
         <w:rPr>
           <w:lang w:val="en-US"/>
         </w:rPr>
-      </w:pPr>
-    </w:p>
-    <w:p>
-      <w:pPr>
-        <w:rPr>
-          <w:lang w:val="en-US"/>
-        </w:rPr>
-      </w:pPr>
-      <w:r>
-        <w:rPr>
-          <w:lang w:val="en-US"/>
-        </w:rPr>
         <w:br w:type="page"/>
       </w:r>
     </w:p>
     <w:p>
       <w:pPr>
         <w:pStyle w:val="Kop1"/>
-        <w:rPr>
-          <w:lang w:val="en-US"/>
-        </w:rPr>
-      </w:pPr>
-      <w:proofErr w:type="spellStart"/>
-      <w:r>
-        <w:rPr>
-          <w:lang w:val="en-US"/>
-        </w:rPr>
+      </w:pPr>
+      <w:r>
         <w:lastRenderedPageBreak/>
-        <w:t>Persoon</w:t>
-      </w:r>
-      <w:proofErr w:type="spellEnd"/>
-      <w:r>
-        <w:rPr>
-          <w:lang w:val="en-US"/>
-        </w:rPr>
-        <w:t xml:space="preserve"> </w:t>
-      </w:r>
-      <w:proofErr w:type="spellStart"/>
-      <w:r>
-        <w:rPr>
-          <w:lang w:val="en-US"/>
-        </w:rPr>
-        <w:t>detectie</w:t>
-      </w:r>
-      <w:proofErr w:type="spellEnd"/>
-      <w:r>
-        <w:rPr>
-          <w:lang w:val="en-US"/>
-        </w:rPr>
-        <w:t xml:space="preserve"> </w:t>
-      </w:r>
-      <w:proofErr w:type="spellStart"/>
-      <w:r>
-        <w:rPr>
-          <w:lang w:val="en-US"/>
-        </w:rPr>
-        <w:t>testen</w:t>
-      </w:r>
-      <w:proofErr w:type="spellEnd"/>
+        <w:t>Persoon detectie testen</w:t>
+      </w:r>
     </w:p>
     <w:p>
       <w:pPr>
         <w:pStyle w:val="Kop2"/>
-        <w:rPr>
-          <w:lang w:val="en-US"/>
-        </w:rPr>
-      </w:pPr>
-      <w:proofErr w:type="spellStart"/>
-      <w:r>
-        <w:rPr>
-          <w:lang w:val="en-US"/>
-        </w:rPr>
-        <w:t>Hoogte</w:t>
-      </w:r>
-      <w:proofErr w:type="spellEnd"/>
-      <w:r>
-        <w:rPr>
-          <w:lang w:val="en-US"/>
-        </w:rPr>
-        <w:t xml:space="preserve"> 3,4m </w:t>
-      </w:r>
-      <w:proofErr w:type="spellStart"/>
-      <w:r>
-        <w:rPr>
-          <w:lang w:val="en-US"/>
-        </w:rPr>
-        <w:t>koude</w:t>
-      </w:r>
-      <w:proofErr w:type="spellEnd"/>
-      <w:r>
-        <w:rPr>
-          <w:lang w:val="en-US"/>
-        </w:rPr>
-        <w:t xml:space="preserve"> </w:t>
-      </w:r>
-      <w:proofErr w:type="spellStart"/>
-      <w:r>
-        <w:rPr>
-          <w:lang w:val="en-US"/>
-        </w:rPr>
-        <w:t>ruimte</w:t>
-      </w:r>
-      <w:proofErr w:type="spellEnd"/>
+      </w:pPr>
+      <w:r>
+        <w:t>Hoogte 3,4m koude ruimte</w:t>
+      </w:r>
     </w:p>
     <w:p>
       <w:pPr>
@@ -1058,6 +816,7 @@
       </w:r>
       <w:r>
         <w:rPr>
+          <w:noProof/>
           <w:lang w:val="en-US"/>
         </w:rPr>
         <w:drawing>
@@ -1096,34 +855,27 @@
           </wp:inline>
         </w:drawing>
       </w:r>
-    </w:p>
-    <w:p>
-      <w:proofErr w:type="spellStart"/>
-      <w:r>
-        <w:t>ZIe</w:t>
-      </w:r>
-      <w:proofErr w:type="spellEnd"/>
-      <w:r>
-        <w:t xml:space="preserve"> o</w:t>
+      <w:r>
+        <w:rPr>
+          <w:lang w:val="en-US"/>
+        </w:rPr>
+        <w:t>D</w:t>
+      </w:r>
+      <w:bookmarkStart w:id="0" w:name="_GoBack"/>
+      <w:bookmarkEnd w:id="0"/>
+    </w:p>
+    <w:p>
+      <w:r>
+        <w:t>ZIe o</w:t>
       </w:r>
       <w:r>
         <w:t xml:space="preserve">ok Excel, daarin zie je dat als de sensor op 3,4 meter hoog is een persoon door 1 à 2 pixels te </w:t>
       </w:r>
-      <w:proofErr w:type="spellStart"/>
-      <w:r>
-        <w:t>herkenen</w:t>
-      </w:r>
-      <w:proofErr w:type="spellEnd"/>
-      <w:r>
-        <w:t xml:space="preserve"> en ligt in graden </w:t>
-      </w:r>
-      <w:proofErr w:type="spellStart"/>
-      <w:r>
-        <w:t>celcius</w:t>
-      </w:r>
-      <w:proofErr w:type="spellEnd"/>
-      <w:r>
-        <w:t xml:space="preserve"> drie graden hoger dan niet. Dit is wel in een koudere ruimte gebeurd zie vooral de temperaturen die zijn effectief zo laag.</w:t>
+      <w:r>
+        <w:t>S</w:t>
+      </w:r>
+      <w:r>
+        <w:t>herkenen en ligt in graden celcius drie graden hoger dan niet. Dit is wel in een koudere ruimte gebeurd zie vooral de temperaturen die zijn effectief zo laag.</w:t>
       </w:r>
     </w:p>
     <w:p>
@@ -1413,7 +1165,13 @@
                         <w:txbxContent>
                           <w:p>
                             <w:r>
-                              <w:t>1,6 m</w:t>
+                              <w:t>1,</w:t>
+                            </w:r>
+                            <w:r>
+                              <w:t>7</w:t>
+                            </w:r>
+                            <w:r>
+                              <w:t xml:space="preserve"> m</w:t>
                             </w:r>
                           </w:p>
                         </w:txbxContent>
@@ -1440,7 +1198,13 @@
                   <w:txbxContent>
                     <w:p>
                       <w:r>
-                        <w:t>1,6 m</w:t>
+                        <w:t>1,</w:t>
+                      </w:r>
+                      <w:r>
+                        <w:t>7</w:t>
+                      </w:r>
+                      <w:r>
+                        <w:t xml:space="preserve"> m</w:t>
                       </w:r>
                     </w:p>
                   </w:txbxContent>
@@ -1553,6 +1317,7 @@
       <w:r>
         <w:rPr>
           <w:rFonts w:eastAsiaTheme="minorEastAsia"/>
+          <w:noProof/>
         </w:rPr>
         <w:drawing>
           <wp:inline distT="0" distB="0" distL="0" distR="0" wp14:anchorId="76FA1ABC" wp14:editId="3ECEC120">
@@ -1599,16 +1364,29 @@
       <w:pPr>
         <w:pStyle w:val="Bijschrift"/>
       </w:pPr>
-      <w:fldSimple w:instr=" SEQ Figuur \* ARABIC ">
-        <w:bookmarkStart w:id="1" w:name="_Ref37612623"/>
-        <w:r>
-          <w:rPr>
-            <w:noProof/>
-          </w:rPr>
-          <w:t>1</w:t>
-        </w:r>
-        <w:bookmarkEnd w:id="1"/>
-      </w:fldSimple>
+      <w:r>
+        <w:fldChar w:fldCharType="begin"/>
+      </w:r>
+      <w:r>
+        <w:instrText xml:space="preserve"> SEQ Figuur \* ARABIC </w:instrText>
+      </w:r>
+      <w:r>
+        <w:fldChar w:fldCharType="separate"/>
+      </w:r>
+      <w:bookmarkStart w:id="1" w:name="_Ref37612623"/>
+      <w:r>
+        <w:rPr>
+          <w:noProof/>
+        </w:rPr>
+        <w:t>1</w:t>
+      </w:r>
+      <w:bookmarkEnd w:id="1"/>
+      <w:r>
+        <w:rPr>
+          <w:noProof/>
+        </w:rPr>
+        <w:fldChar w:fldCharType="end"/>
+      </w:r>
       <w:r>
         <w:t xml:space="preserve"> </w:t>
       </w:r>
@@ -1621,6 +1399,9 @@
         <w:keepNext/>
       </w:pPr>
       <w:r>
+        <w:rPr>
+          <w:noProof/>
+        </w:rPr>
         <w:lastRenderedPageBreak/>
         <w:drawing>
           <wp:inline distT="0" distB="0" distL="0" distR="0" wp14:anchorId="5E9C293A" wp14:editId="54135189">
@@ -1663,14 +1444,27 @@
       <w:pPr>
         <w:pStyle w:val="Bijschrift"/>
       </w:pPr>
-      <w:fldSimple w:instr=" SEQ Figuur \* ARABIC ">
-        <w:r>
-          <w:rPr>
-            <w:noProof/>
-          </w:rPr>
-          <w:t>2</w:t>
-        </w:r>
-      </w:fldSimple>
+      <w:r>
+        <w:fldChar w:fldCharType="begin"/>
+      </w:r>
+      <w:r>
+        <w:instrText xml:space="preserve"> SEQ Figuur \* ARABIC </w:instrText>
+      </w:r>
+      <w:r>
+        <w:fldChar w:fldCharType="separate"/>
+      </w:r>
+      <w:r>
+        <w:rPr>
+          <w:noProof/>
+        </w:rPr>
+        <w:t>2</w:t>
+      </w:r>
+      <w:r>
+        <w:rPr>
+          <w:noProof/>
+        </w:rPr>
+        <w:fldChar w:fldCharType="end"/>
+      </w:r>
       <w:r>
         <w:t xml:space="preserve"> </w:t>
       </w:r>
@@ -1690,45 +1484,13 @@
     </w:p>
     <w:p>
       <w:r>
-        <w:t xml:space="preserve">Bekijk ook het </w:t>
-      </w:r>
-      <w:proofErr w:type="spellStart"/>
-      <w:r>
-        <w:t>csv</w:t>
-      </w:r>
-      <w:proofErr w:type="spellEnd"/>
-      <w:r>
-        <w:t>-bestand ‘</w:t>
+        <w:t>Bekijk ook het csv-bestand ‘</w:t>
       </w:r>
       <w:r>
         <w:t>Person tracking</w:t>
       </w:r>
       <w:r>
-        <w:t xml:space="preserve">’. Daar zie me </w:t>
-      </w:r>
-      <w:proofErr w:type="spellStart"/>
-      <w:r>
-        <w:t>getracked</w:t>
-      </w:r>
-      <w:proofErr w:type="spellEnd"/>
-      <w:r>
-        <w:t xml:space="preserve"> worden door de </w:t>
-      </w:r>
-      <w:proofErr w:type="spellStart"/>
-      <w:r>
-        <w:t>de</w:t>
-      </w:r>
-      <w:proofErr w:type="spellEnd"/>
-      <w:r>
-        <w:t xml:space="preserve"> AMG sensor. Ik zette meestal ongeveer een halve meter een stap zijwaarts of voor-/</w:t>
-      </w:r>
-      <w:proofErr w:type="spellStart"/>
-      <w:r>
-        <w:t>achterwaards</w:t>
-      </w:r>
-      <w:proofErr w:type="spellEnd"/>
-      <w:r>
-        <w:t>. Dus dat komt precies wel mooi uit met de resultaten.</w:t>
+        <w:t>’. Daar zie me getracked worden door de de AMG sensor. Ik zette meestal ongeveer een halve meter een stap zijwaarts of voor-/achterwaards. Dus dat komt precies wel mooi uit met de resultaten.</w:t>
       </w:r>
     </w:p>
     <w:p>
@@ -1744,20 +1506,13 @@
         <w:t>Eerst blok is op h</w:t>
       </w:r>
       <w:r>
-        <w:t xml:space="preserve">et hoofd gericht, tweede is borst met een dikke trui en tot slot iets van de omgeving. Dit laatste is wel op een meter afstand maar het is wel een goede </w:t>
-      </w:r>
-      <w:proofErr w:type="spellStart"/>
-      <w:r>
-        <w:t>represetatie</w:t>
-      </w:r>
-      <w:proofErr w:type="spellEnd"/>
-      <w:r>
-        <w:t xml:space="preserve"> van de warmte in de ruimte.</w:t>
-      </w:r>
-    </w:p>
-    <w:p>
-      <w:r>
-        <w:rPr>
+        <w:t>et hoofd gericht, tweede is borst met een dikke trui en tot slot iets van de omgeving. Dit laatste is wel op een meter afstand maar het is wel een goede represetatie van de warmte in de ruimte.</w:t>
+      </w:r>
+    </w:p>
+    <w:p>
+      <w:r>
+        <w:rPr>
+          <w:noProof/>
           <w:lang w:val="en-US"/>
         </w:rPr>
         <w:drawing>
@@ -2920,7 +2675,7 @@
 </file>
 
 <file path=customXml/itemProps1.xml><?xml version="1.0" encoding="utf-8"?>
-<ds:datastoreItem xmlns:ds="http://schemas.openxmlformats.org/officeDocument/2006/customXml" ds:itemID="{EEB7274E-F75E-4481-B910-F6FE4E88572E}">
+<ds:datastoreItem xmlns:ds="http://schemas.openxmlformats.org/officeDocument/2006/customXml" ds:itemID="{4E4E6F95-5CCF-4FE7-AA87-229D3B9B1F5E}">
   <ds:schemaRefs>
     <ds:schemaRef ds:uri="http://schemas.openxmlformats.org/officeDocument/2006/bibliography"/>
   </ds:schemaRefs>

</xml_diff>